<commit_message>
Course Upload on Maths 8 done
Course Upload on Maths 8 done
</commit_message>
<xml_diff>
--- a/Offline/BusinessManagement/Ops/CourseUpload/Std-VIII/Mathematics/Chapter - 2 Linear_Equations_in_One_Variable-.docx
+++ b/Offline/BusinessManagement/Ops/CourseUpload/Std-VIII/Mathematics/Chapter - 2 Linear_Equations_in_One_Variable-.docx
@@ -999,179 +999,13 @@
         <w:pStyle w:val="BodyText"/>
         <w:spacing w:before="93"/>
         <w:ind w:left="991"/>
+        <w:rPr>
+          <w:sz w:val="28"/>
+        </w:rPr>
       </w:pPr>
       <w:r>
         <w:t>This process is called cross multiplication.</w:t>
       </w:r>
-    </w:p>
-    <w:p>
-      <w:pPr>
-        <w:pStyle w:val="BodyText"/>
-        <w:rPr>
-          <w:sz w:val="20"/>
-        </w:rPr>
-      </w:pPr>
-    </w:p>
-    <w:p>
-      <w:pPr>
-        <w:pStyle w:val="BodyText"/>
-        <w:rPr>
-          <w:sz w:val="20"/>
-        </w:rPr>
-      </w:pPr>
-    </w:p>
-    <w:p>
-      <w:pPr>
-        <w:pStyle w:val="BodyText"/>
-        <w:rPr>
-          <w:sz w:val="20"/>
-        </w:rPr>
-      </w:pPr>
-    </w:p>
-    <w:p>
-      <w:pPr>
-        <w:pStyle w:val="BodyText"/>
-        <w:rPr>
-          <w:sz w:val="20"/>
-        </w:rPr>
-      </w:pPr>
-    </w:p>
-    <w:p>
-      <w:pPr>
-        <w:pStyle w:val="BodyText"/>
-        <w:rPr>
-          <w:sz w:val="20"/>
-        </w:rPr>
-      </w:pPr>
-    </w:p>
-    <w:p>
-      <w:pPr>
-        <w:pStyle w:val="BodyText"/>
-        <w:rPr>
-          <w:sz w:val="20"/>
-        </w:rPr>
-      </w:pPr>
-    </w:p>
-    <w:p>
-      <w:pPr>
-        <w:pStyle w:val="BodyText"/>
-        <w:rPr>
-          <w:sz w:val="20"/>
-        </w:rPr>
-      </w:pPr>
-    </w:p>
-    <w:p>
-      <w:pPr>
-        <w:pStyle w:val="BodyText"/>
-        <w:rPr>
-          <w:sz w:val="20"/>
-        </w:rPr>
-      </w:pPr>
-    </w:p>
-    <w:p>
-      <w:pPr>
-        <w:pStyle w:val="BodyText"/>
-        <w:rPr>
-          <w:sz w:val="20"/>
-        </w:rPr>
-      </w:pPr>
-    </w:p>
-    <w:p>
-      <w:pPr>
-        <w:pStyle w:val="BodyText"/>
-        <w:rPr>
-          <w:sz w:val="20"/>
-        </w:rPr>
-      </w:pPr>
-    </w:p>
-    <w:p>
-      <w:pPr>
-        <w:pStyle w:val="BodyText"/>
-        <w:rPr>
-          <w:sz w:val="20"/>
-        </w:rPr>
-      </w:pPr>
-    </w:p>
-    <w:p>
-      <w:pPr>
-        <w:pStyle w:val="BodyText"/>
-        <w:rPr>
-          <w:sz w:val="20"/>
-        </w:rPr>
-      </w:pPr>
-    </w:p>
-    <w:p>
-      <w:pPr>
-        <w:pStyle w:val="BodyText"/>
-        <w:rPr>
-          <w:sz w:val="20"/>
-        </w:rPr>
-      </w:pPr>
-    </w:p>
-    <w:p>
-      <w:pPr>
-        <w:pStyle w:val="BodyText"/>
-        <w:rPr>
-          <w:sz w:val="20"/>
-        </w:rPr>
-      </w:pPr>
-    </w:p>
-    <w:p>
-      <w:pPr>
-        <w:pStyle w:val="BodyText"/>
-        <w:rPr>
-          <w:sz w:val="20"/>
-        </w:rPr>
-      </w:pPr>
-    </w:p>
-    <w:p>
-      <w:pPr>
-        <w:pStyle w:val="BodyText"/>
-        <w:rPr>
-          <w:sz w:val="20"/>
-        </w:rPr>
-      </w:pPr>
-    </w:p>
-    <w:p>
-      <w:pPr>
-        <w:pStyle w:val="BodyText"/>
-        <w:rPr>
-          <w:sz w:val="20"/>
-        </w:rPr>
-      </w:pPr>
-    </w:p>
-    <w:p>
-      <w:pPr>
-        <w:pStyle w:val="BodyText"/>
-        <w:rPr>
-          <w:sz w:val="20"/>
-        </w:rPr>
-      </w:pPr>
-    </w:p>
-    <w:p>
-      <w:pPr>
-        <w:pStyle w:val="BodyText"/>
-        <w:rPr>
-          <w:sz w:val="20"/>
-        </w:rPr>
-      </w:pPr>
-    </w:p>
-    <w:p>
-      <w:pPr>
-        <w:pStyle w:val="BodyText"/>
-        <w:rPr>
-          <w:sz w:val="20"/>
-        </w:rPr>
-      </w:pPr>
-    </w:p>
-    <w:p>
-      <w:pPr>
-        <w:pStyle w:val="BodyText"/>
-        <w:spacing w:before="10"/>
-        <w:rPr>
-          <w:sz w:val="28"/>
-        </w:rPr>
-      </w:pPr>
     </w:p>
     <w:sectPr>
       <w:type w:val="continuous"/>
@@ -1253,7 +1087,6 @@
         <w:p>
           <w:pPr>
             <w:pStyle w:val="Footer"/>
-            <w:autoSpaceDE/>
             <w:spacing w:line="360" w:lineRule="auto"/>
             <w:rPr>
               <w:rFonts w:ascii="Oxygen" w:hAnsi="Oxygen"/>

</xml_diff>